<commit_message>
1204 update space 103 & working record
</commit_message>
<xml_diff>
--- a/Working Log/Working Process Record.docx
+++ b/Working Log/Working Process Record.docx
@@ -69,6 +69,24 @@
           <w:rtl w:val="0"/>
         </w:rPr>
         <w:t xml:space="preserve">12/4: Delete the spaces of space_id 2, 61, 107, 108, 109, 120, 188, 189, 190, 191</w:t>
+      </w:r>
+    </w:p>
+    <w:p>
+      <w:pPr>
+        <w:numPr>
+          <w:ilvl w:val="1"/>
+          <w:numId w:val="1"/>
+        </w:numPr>
+        <w:ind w:left="1440" w:hanging="360"/>
+        <w:rPr>
+          <w:u w:val="none"/>
+        </w:rPr>
+      </w:pPr>
+      <w:r>
+        <w:rPr>
+          <w:rtl w:val="0"/>
+        </w:rPr>
+        <w:t xml:space="preserve">change the space 103’s price to 390 and the time as other in same locate.</w:t>
       </w:r>
     </w:p>
     <w:p>

</xml_diff>

<commit_message>
1206 update code & fake order & working log
</commit_message>
<xml_diff>
--- a/Working Log/Working Process Record.docx
+++ b/Working Log/Working Process Record.docx
@@ -4,6 +4,7 @@
   <w:body>
     <w:p>
       <w:pPr>
+        <w:spacing w:after="80" w:line="273.6" w:lineRule="auto"/>
         <w:jc w:val="center"/>
         <w:rPr/>
       </w:pPr>
@@ -11,22 +12,28 @@
         <w:rPr>
           <w:rtl w:val="0"/>
         </w:rPr>
-        <w:t xml:space="preserve">Working Process</w:t>
-      </w:r>
-    </w:p>
-    <w:p>
-      <w:pPr>
-        <w:rPr/>
-      </w:pPr>
-      <w:r>
-        <w:rPr>
-          <w:rtl w:val="0"/>
-        </w:rPr>
-      </w:r>
-    </w:p>
-    <w:p>
-      <w:pPr>
-        <w:rPr/>
+        <w:t xml:space="preserve">Working Process description</w:t>
+      </w:r>
+    </w:p>
+    <w:p>
+      <w:pPr>
+        <w:spacing w:after="80" w:line="273.6" w:lineRule="auto"/>
+        <w:rPr/>
+      </w:pPr>
+      <w:r>
+        <w:rPr>
+          <w:rtl w:val="0"/>
+        </w:rPr>
+      </w:r>
+    </w:p>
+    <w:p>
+      <w:pPr>
+        <w:numPr>
+          <w:ilvl w:val="0"/>
+          <w:numId w:val="1"/>
+        </w:numPr>
+        <w:spacing w:after="80" w:line="273.6" w:lineRule="auto"/>
+        <w:ind w:left="720" w:hanging="360"/>
       </w:pPr>
       <w:r>
         <w:rPr>
@@ -38,119 +45,456 @@
     <w:p>
       <w:pPr>
         <w:numPr>
+          <w:ilvl w:val="1"/>
+          <w:numId w:val="1"/>
+        </w:numPr>
+        <w:spacing w:after="80" w:line="273.6" w:lineRule="auto"/>
+        <w:ind w:left="1440" w:hanging="360"/>
+        <w:rPr>
+          <w:u w:val="none"/>
+        </w:rPr>
+      </w:pPr>
+      <w:r>
+        <w:rPr>
+          <w:rtl w:val="0"/>
+        </w:rPr>
+        <w:t xml:space="preserve">Space:</w:t>
+      </w:r>
+    </w:p>
+    <w:p>
+      <w:pPr>
+        <w:numPr>
+          <w:ilvl w:val="2"/>
+          <w:numId w:val="1"/>
+        </w:numPr>
+        <w:spacing w:after="80" w:line="273.6" w:lineRule="auto"/>
+        <w:ind w:left="2160" w:hanging="360"/>
+        <w:rPr>
+          <w:u w:val="none"/>
+        </w:rPr>
+      </w:pPr>
+      <w:r>
+        <w:rPr>
+          <w:rtl w:val="0"/>
+        </w:rPr>
+        <w:t xml:space="preserve">Delete the unused spaces of space_id 2, 61, 107, 108, 109, 120, 188, 189, 190, 191</w:t>
+      </w:r>
+    </w:p>
+    <w:p>
+      <w:pPr>
+        <w:numPr>
+          <w:ilvl w:val="3"/>
+          <w:numId w:val="1"/>
+        </w:numPr>
+        <w:spacing w:after="80" w:line="273.6" w:lineRule="auto"/>
+        <w:ind w:left="2880" w:hanging="360"/>
+      </w:pPr>
+      <w:r>
+        <w:rPr>
+          <w:rtl w:val="0"/>
+        </w:rPr>
+        <w:t xml:space="preserve">Requested from Pickone, to exclude the testing data.</w:t>
+      </w:r>
+    </w:p>
+    <w:p>
+      <w:pPr>
+        <w:numPr>
+          <w:ilvl w:val="2"/>
+          <w:numId w:val="1"/>
+        </w:numPr>
+        <w:spacing w:after="80" w:line="273.6" w:lineRule="auto"/>
+        <w:ind w:left="2160" w:hanging="360"/>
+        <w:rPr>
+          <w:u w:val="none"/>
+        </w:rPr>
+      </w:pPr>
+      <w:r>
+        <w:rPr>
+          <w:rtl w:val="0"/>
+        </w:rPr>
+        <w:t xml:space="preserve">Change the space 103’s price to 390 and the time as other in same locate.</w:t>
+      </w:r>
+    </w:p>
+    <w:p>
+      <w:pPr>
+        <w:numPr>
+          <w:ilvl w:val="3"/>
+          <w:numId w:val="1"/>
+        </w:numPr>
+        <w:spacing w:after="80" w:line="273.6" w:lineRule="auto"/>
+        <w:ind w:left="2880" w:hanging="360"/>
+      </w:pPr>
+      <w:r>
+        <w:rPr>
+          <w:rtl w:val="0"/>
+        </w:rPr>
+        <w:t xml:space="preserve">Requested from Pickone, to correct the data.</w:t>
+      </w:r>
+    </w:p>
+    <w:p>
+      <w:pPr>
+        <w:numPr>
+          <w:ilvl w:val="1"/>
+          <w:numId w:val="1"/>
+        </w:numPr>
+        <w:spacing w:after="80" w:line="273.6" w:lineRule="auto"/>
+        <w:ind w:left="1440" w:hanging="360"/>
+        <w:rPr>
+          <w:u w:val="none"/>
+        </w:rPr>
+      </w:pPr>
+      <w:r>
+        <w:rPr>
+          <w:rtl w:val="0"/>
+        </w:rPr>
+        <w:t xml:space="preserve">Real Order:</w:t>
+      </w:r>
+    </w:p>
+    <w:p>
+      <w:pPr>
+        <w:numPr>
+          <w:ilvl w:val="2"/>
+          <w:numId w:val="1"/>
+        </w:numPr>
+        <w:spacing w:after="80" w:line="273.6" w:lineRule="auto"/>
+        <w:ind w:left="2160" w:hanging="360"/>
+      </w:pPr>
+      <w:r>
+        <w:rPr>
+          <w:rtl w:val="0"/>
+        </w:rPr>
+        <w:t xml:space="preserve">Only select the order which status is 2</w:t>
+      </w:r>
+    </w:p>
+    <w:p>
+      <w:pPr>
+        <w:numPr>
+          <w:ilvl w:val="3"/>
+          <w:numId w:val="1"/>
+        </w:numPr>
+        <w:spacing w:after="80" w:line="273.6" w:lineRule="auto"/>
+        <w:ind w:left="2880" w:hanging="360"/>
+        <w:rPr>
+          <w:u w:val="none"/>
+        </w:rPr>
+      </w:pPr>
+      <w:r>
+        <w:rPr>
+          <w:rtl w:val="0"/>
+        </w:rPr>
+        <w:t xml:space="preserve">Which means been rented.</w:t>
+      </w:r>
+    </w:p>
+    <w:p>
+      <w:pPr>
+        <w:numPr>
+          <w:ilvl w:val="2"/>
+          <w:numId w:val="1"/>
+        </w:numPr>
+        <w:spacing w:after="80" w:line="273.6" w:lineRule="auto"/>
+        <w:ind w:left="2160" w:hanging="360"/>
+      </w:pPr>
+      <w:r>
+        <w:rPr>
+          <w:rtl w:val="0"/>
+        </w:rPr>
+        <w:t xml:space="preserve">Select the order between 2017/02/08 to 2019/11/18</w:t>
+      </w:r>
+    </w:p>
+    <w:p>
+      <w:pPr>
+        <w:numPr>
+          <w:ilvl w:val="3"/>
+          <w:numId w:val="1"/>
+        </w:numPr>
+        <w:spacing w:after="80" w:line="273.6" w:lineRule="auto"/>
+        <w:ind w:left="2880" w:hanging="360"/>
+        <w:rPr>
+          <w:u w:val="none"/>
+        </w:rPr>
+      </w:pPr>
+      <w:r>
+        <w:rPr>
+          <w:rtl w:val="0"/>
+        </w:rPr>
+        <w:t xml:space="preserve">The first space creat at 2017/02/08</w:t>
+      </w:r>
+    </w:p>
+    <w:p>
+      <w:pPr>
+        <w:numPr>
+          <w:ilvl w:val="3"/>
+          <w:numId w:val="1"/>
+        </w:numPr>
+        <w:spacing w:after="80" w:line="273.6" w:lineRule="auto"/>
+        <w:ind w:left="2880" w:hanging="360"/>
+        <w:rPr>
+          <w:u w:val="none"/>
+        </w:rPr>
+      </w:pPr>
+      <w:r>
+        <w:rPr>
+          <w:rtl w:val="0"/>
+        </w:rPr>
+        <w:t xml:space="preserve">The time of dataset’s lastet updated is 2019/11/18 </w:t>
+      </w:r>
+    </w:p>
+    <w:p>
+      <w:pPr>
+        <w:numPr>
+          <w:ilvl w:val="2"/>
+          <w:numId w:val="1"/>
+        </w:numPr>
+        <w:spacing w:after="80" w:line="273.6" w:lineRule="auto"/>
+        <w:ind w:left="2160" w:hanging="360"/>
+        <w:rPr>
+          <w:u w:val="none"/>
+        </w:rPr>
+      </w:pPr>
+      <w:r>
+        <w:rPr>
+          <w:rtl w:val="0"/>
+        </w:rPr>
+        <w:t xml:space="preserve">Delete the data of company employees user_id (1307, 798, 552, 3, 1367, 2899, 6027, 524, 7637, 11161, 14300, 1389, 100, 18374, 19331, 1, 17571, 240)</w:t>
+      </w:r>
+    </w:p>
+    <w:p>
+      <w:pPr>
+        <w:numPr>
+          <w:ilvl w:val="3"/>
+          <w:numId w:val="1"/>
+        </w:numPr>
+        <w:spacing w:after="80" w:line="273.6" w:lineRule="auto"/>
+        <w:ind w:left="2880" w:hanging="360"/>
+        <w:rPr>
+          <w:u w:val="none"/>
+        </w:rPr>
+      </w:pPr>
+      <w:r>
+        <w:rPr>
+          <w:rtl w:val="0"/>
+        </w:rPr>
+        <w:t xml:space="preserve">Requested from Pickone, to exclude the testing data.</w:t>
+      </w:r>
+    </w:p>
+    <w:p>
+      <w:pPr>
+        <w:numPr>
+          <w:ilvl w:val="2"/>
+          <w:numId w:val="1"/>
+        </w:numPr>
+        <w:spacing w:after="80" w:line="273.6" w:lineRule="auto"/>
+        <w:ind w:left="2160" w:hanging="360"/>
+        <w:rPr>
+          <w:u w:val="none"/>
+        </w:rPr>
+      </w:pPr>
+      <w:r>
+        <w:rPr>
+          <w:rtl w:val="0"/>
+        </w:rPr>
+        <w:t xml:space="preserve">Delete the weird order of space_id 103 (price 12000)</w:t>
+      </w:r>
+    </w:p>
+    <w:p>
+      <w:pPr>
+        <w:numPr>
+          <w:ilvl w:val="3"/>
+          <w:numId w:val="1"/>
+        </w:numPr>
+        <w:spacing w:after="80" w:line="273.6" w:lineRule="auto"/>
+        <w:ind w:left="2880" w:hanging="360"/>
+        <w:rPr>
+          <w:u w:val="none"/>
+        </w:rPr>
+      </w:pPr>
+      <w:r>
+        <w:rPr>
+          <w:rtl w:val="0"/>
+        </w:rPr>
+        <w:t xml:space="preserve">Wrong value.</w:t>
+      </w:r>
+    </w:p>
+    <w:p>
+      <w:pPr>
+        <w:numPr>
+          <w:ilvl w:val="2"/>
+          <w:numId w:val="1"/>
+        </w:numPr>
+        <w:spacing w:after="80" w:line="273.6" w:lineRule="auto"/>
+        <w:ind w:left="2160" w:hanging="360"/>
+        <w:rPr>
+          <w:u w:val="none"/>
+        </w:rPr>
+      </w:pPr>
+      <w:r>
+        <w:rPr>
+          <w:rtl w:val="0"/>
+        </w:rPr>
+        <w:t xml:space="preserve">Add locate_id ( 1 ~ 32 ) to the same locate spaces.</w:t>
+      </w:r>
+    </w:p>
+    <w:p>
+      <w:pPr>
+        <w:numPr>
+          <w:ilvl w:val="3"/>
+          <w:numId w:val="1"/>
+        </w:numPr>
+        <w:spacing w:after="80" w:line="273.6" w:lineRule="auto"/>
+        <w:ind w:left="2880" w:hanging="360"/>
+        <w:rPr>
+          <w:u w:val="none"/>
+        </w:rPr>
+      </w:pPr>
+      <w:r>
+        <w:rPr>
+          <w:rtl w:val="0"/>
+        </w:rPr>
+        <w:t xml:space="preserve">To build up the independent predict model.</w:t>
+      </w:r>
+    </w:p>
+    <w:p>
+      <w:pPr>
+        <w:spacing w:after="80" w:line="273.6" w:lineRule="auto"/>
+        <w:ind w:left="0" w:firstLine="0"/>
+        <w:rPr/>
+      </w:pPr>
+      <w:r>
+        <w:rPr>
+          <w:rtl w:val="0"/>
+        </w:rPr>
+      </w:r>
+    </w:p>
+    <w:p>
+      <w:pPr>
+        <w:numPr>
           <w:ilvl w:val="0"/>
           <w:numId w:val="1"/>
         </w:numPr>
+        <w:spacing w:after="80" w:line="273.6" w:lineRule="auto"/>
         <w:ind w:left="720" w:hanging="360"/>
-        <w:rPr>
-          <w:u w:val="none"/>
-        </w:rPr>
-      </w:pPr>
-      <w:r>
-        <w:rPr>
-          <w:rtl w:val="0"/>
-        </w:rPr>
-        <w:t xml:space="preserve">Space:</w:t>
-      </w:r>
-    </w:p>
-    <w:p>
-      <w:pPr>
-        <w:numPr>
-          <w:ilvl w:val="1"/>
-          <w:numId w:val="1"/>
-        </w:numPr>
-        <w:ind w:left="1440" w:hanging="360"/>
-        <w:rPr>
-          <w:u w:val="none"/>
-        </w:rPr>
-      </w:pPr>
-      <w:r>
-        <w:rPr>
-          <w:rtl w:val="0"/>
-        </w:rPr>
-        <w:t xml:space="preserve">12/4: Delete the spaces of space_id 2, 61, 107, 108, 109, 120, 188, 189, 190, 191</w:t>
-      </w:r>
-    </w:p>
-    <w:p>
-      <w:pPr>
-        <w:numPr>
-          <w:ilvl w:val="1"/>
-          <w:numId w:val="1"/>
-        </w:numPr>
-        <w:ind w:left="1440" w:hanging="360"/>
-        <w:rPr>
-          <w:u w:val="none"/>
-        </w:rPr>
-      </w:pPr>
-      <w:r>
-        <w:rPr>
-          <w:rtl w:val="0"/>
-        </w:rPr>
-        <w:t xml:space="preserve">change the space 103’s price to 390 and the time as other in same locate.</w:t>
-      </w:r>
-    </w:p>
-    <w:p>
-      <w:pPr>
-        <w:rPr/>
-      </w:pPr>
-      <w:r>
-        <w:rPr>
-          <w:rtl w:val="0"/>
-        </w:rPr>
-      </w:r>
-    </w:p>
-    <w:p>
-      <w:pPr>
-        <w:rPr/>
-      </w:pPr>
-      <w:r>
-        <w:rPr>
-          <w:rtl w:val="0"/>
-        </w:rPr>
-      </w:r>
-    </w:p>
-    <w:p>
-      <w:pPr>
-        <w:rPr/>
-      </w:pPr>
-      <w:r>
-        <w:rPr>
-          <w:rtl w:val="0"/>
-        </w:rPr>
-      </w:r>
-    </w:p>
-    <w:p>
-      <w:pPr>
-        <w:rPr/>
-      </w:pPr>
-      <w:r>
-        <w:rPr>
-          <w:rtl w:val="0"/>
-        </w:rPr>
-      </w:r>
-    </w:p>
-    <w:p>
-      <w:pPr>
-        <w:rPr/>
-      </w:pPr>
-      <w:r>
-        <w:rPr>
-          <w:rtl w:val="0"/>
-        </w:rPr>
-      </w:r>
-    </w:p>
-    <w:p>
-      <w:pPr>
-        <w:rPr/>
-      </w:pPr>
-      <w:r>
-        <w:rPr>
-          <w:rtl w:val="0"/>
-        </w:rPr>
-      </w:r>
-    </w:p>
-    <w:p>
-      <w:pPr>
+      </w:pPr>
+      <w:r>
+        <w:rPr>
+          <w:rtl w:val="0"/>
+        </w:rPr>
+        <w:t xml:space="preserve">Predict Model using variable:</w:t>
+      </w:r>
+    </w:p>
+    <w:p>
+      <w:pPr>
+        <w:spacing w:after="80" w:line="273.6" w:lineRule="auto"/>
+        <w:ind w:left="0" w:firstLine="0"/>
+        <w:rPr/>
+      </w:pPr>
+      <w:r>
+        <w:rPr>
+          <w:rtl w:val="0"/>
+        </w:rPr>
+      </w:r>
+    </w:p>
+    <w:p>
+      <w:pPr>
+        <w:spacing w:after="80" w:line="273.6" w:lineRule="auto"/>
+        <w:rPr/>
+      </w:pPr>
+      <w:r>
+        <w:rPr>
+          <w:rtl w:val="0"/>
+        </w:rPr>
+      </w:r>
+    </w:p>
+    <w:p>
+      <w:pPr>
+        <w:spacing w:after="80" w:line="273.6" w:lineRule="auto"/>
+        <w:rPr/>
+      </w:pPr>
+      <w:r>
+        <w:rPr>
+          <w:rtl w:val="0"/>
+        </w:rPr>
+      </w:r>
+    </w:p>
+    <w:p>
+      <w:pPr>
+        <w:spacing w:after="80" w:line="273.6" w:lineRule="auto"/>
+        <w:rPr/>
+      </w:pPr>
+      <w:r>
+        <w:rPr>
+          <w:rtl w:val="0"/>
+        </w:rPr>
+      </w:r>
+    </w:p>
+    <w:p>
+      <w:pPr>
+        <w:spacing w:after="80" w:line="273.6" w:lineRule="auto"/>
+        <w:rPr/>
+      </w:pPr>
+      <w:r>
+        <w:rPr>
+          <w:rtl w:val="0"/>
+        </w:rPr>
+      </w:r>
+    </w:p>
+    <w:p>
+      <w:pPr>
+        <w:spacing w:after="80" w:line="273.6" w:lineRule="auto"/>
+        <w:rPr/>
+      </w:pPr>
+      <w:r>
+        <w:rPr>
+          <w:rtl w:val="0"/>
+        </w:rPr>
+      </w:r>
+    </w:p>
+    <w:p>
+      <w:pPr>
+        <w:spacing w:after="80" w:line="273.6" w:lineRule="auto"/>
+        <w:rPr/>
+      </w:pPr>
+      <w:r>
+        <w:rPr>
+          <w:rtl w:val="0"/>
+        </w:rPr>
+      </w:r>
+    </w:p>
+    <w:p>
+      <w:pPr>
+        <w:spacing w:after="80" w:line="273.6" w:lineRule="auto"/>
+        <w:rPr/>
+      </w:pPr>
+      <w:r>
+        <w:rPr>
+          <w:rtl w:val="0"/>
+        </w:rPr>
+      </w:r>
+    </w:p>
+    <w:p>
+      <w:pPr>
+        <w:spacing w:after="80" w:line="273.6" w:lineRule="auto"/>
+        <w:rPr/>
+      </w:pPr>
+      <w:r>
+        <w:rPr>
+          <w:rtl w:val="0"/>
+        </w:rPr>
+      </w:r>
+    </w:p>
+    <w:p>
+      <w:pPr>
+        <w:spacing w:after="80" w:line="273.6" w:lineRule="auto"/>
+        <w:rPr/>
+      </w:pPr>
+      <w:r>
+        <w:rPr>
+          <w:rtl w:val="0"/>
+        </w:rPr>
+      </w:r>
+    </w:p>
+    <w:p>
+      <w:pPr>
+        <w:spacing w:after="80" w:line="273.6" w:lineRule="auto"/>
         <w:rPr/>
       </w:pPr>
       <w:r>
@@ -198,7 +542,7 @@
     <w:lvl w:ilvl="2">
       <w:start w:val="1"/>
       <w:numFmt w:val="bullet"/>
-      <w:lvlText w:val="■"/>
+      <w:lvlText w:val="✓"/>
       <w:lvlJc w:val="left"/>
       <w:pPr>
         <w:ind w:left="2160" w:hanging="360"/>
@@ -210,7 +554,7 @@
     <w:lvl w:ilvl="3">
       <w:start w:val="1"/>
       <w:numFmt w:val="bullet"/>
-      <w:lvlText w:val="●"/>
+      <w:lvlText w:val="➢"/>
       <w:lvlJc w:val="left"/>
       <w:pPr>
         <w:ind w:left="2880" w:hanging="360"/>

</xml_diff>

<commit_message>
20191207_Finish Fake Order in empty time & update dataset
</commit_message>
<xml_diff>
--- a/Working Log/Working Process Record.docx
+++ b/Working Log/Working Process Record.docx
@@ -4,7 +4,7 @@
   <w:body>
     <w:p>
       <w:pPr>
-        <w:spacing w:after="80" w:line="273.6" w:lineRule="auto"/>
+        <w:spacing w:after="120" w:line="271.2" w:lineRule="auto"/>
         <w:jc w:val="center"/>
         <w:rPr/>
       </w:pPr>
@@ -17,7 +17,7 @@
     </w:p>
     <w:p>
       <w:pPr>
-        <w:spacing w:after="80" w:line="273.6" w:lineRule="auto"/>
+        <w:spacing w:after="120" w:line="271.2" w:lineRule="auto"/>
         <w:rPr/>
       </w:pPr>
       <w:r>
@@ -32,7 +32,7 @@
           <w:ilvl w:val="0"/>
           <w:numId w:val="1"/>
         </w:numPr>
-        <w:spacing w:after="80" w:line="273.6" w:lineRule="auto"/>
+        <w:spacing w:after="120" w:line="271.2" w:lineRule="auto"/>
         <w:ind w:left="720" w:hanging="360"/>
       </w:pPr>
       <w:r>
@@ -48,7 +48,7 @@
           <w:ilvl w:val="1"/>
           <w:numId w:val="1"/>
         </w:numPr>
-        <w:spacing w:after="80" w:line="273.6" w:lineRule="auto"/>
+        <w:spacing w:after="120" w:line="271.2" w:lineRule="auto"/>
         <w:ind w:left="1440" w:hanging="360"/>
         <w:rPr>
           <w:u w:val="none"/>
@@ -58,7 +58,7 @@
         <w:rPr>
           <w:rtl w:val="0"/>
         </w:rPr>
-        <w:t xml:space="preserve">Space:</w:t>
+        <w:t xml:space="preserve">Space_info:</w:t>
       </w:r>
     </w:p>
     <w:p>
@@ -67,7 +67,7 @@
           <w:ilvl w:val="2"/>
           <w:numId w:val="1"/>
         </w:numPr>
-        <w:spacing w:after="80" w:line="273.6" w:lineRule="auto"/>
+        <w:spacing w:after="120" w:line="271.2" w:lineRule="auto"/>
         <w:ind w:left="2160" w:hanging="360"/>
         <w:rPr>
           <w:u w:val="none"/>
@@ -86,7 +86,7 @@
           <w:ilvl w:val="3"/>
           <w:numId w:val="1"/>
         </w:numPr>
-        <w:spacing w:after="80" w:line="273.6" w:lineRule="auto"/>
+        <w:spacing w:after="120" w:line="271.2" w:lineRule="auto"/>
         <w:ind w:left="2880" w:hanging="360"/>
       </w:pPr>
       <w:r>
@@ -102,7 +102,7 @@
           <w:ilvl w:val="2"/>
           <w:numId w:val="1"/>
         </w:numPr>
-        <w:spacing w:after="80" w:line="273.6" w:lineRule="auto"/>
+        <w:spacing w:after="120" w:line="271.2" w:lineRule="auto"/>
         <w:ind w:left="2160" w:hanging="360"/>
         <w:rPr>
           <w:u w:val="none"/>
@@ -121,7 +121,7 @@
           <w:ilvl w:val="3"/>
           <w:numId w:val="1"/>
         </w:numPr>
-        <w:spacing w:after="80" w:line="273.6" w:lineRule="auto"/>
+        <w:spacing w:after="120" w:line="271.2" w:lineRule="auto"/>
         <w:ind w:left="2880" w:hanging="360"/>
       </w:pPr>
       <w:r>
@@ -137,7 +137,7 @@
           <w:ilvl w:val="1"/>
           <w:numId w:val="1"/>
         </w:numPr>
-        <w:spacing w:after="80" w:line="273.6" w:lineRule="auto"/>
+        <w:spacing w:after="120" w:line="271.2" w:lineRule="auto"/>
         <w:ind w:left="1440" w:hanging="360"/>
         <w:rPr>
           <w:u w:val="none"/>
@@ -156,14 +156,14 @@
           <w:ilvl w:val="2"/>
           <w:numId w:val="1"/>
         </w:numPr>
-        <w:spacing w:after="80" w:line="273.6" w:lineRule="auto"/>
+        <w:spacing w:after="120" w:line="271.2" w:lineRule="auto"/>
         <w:ind w:left="2160" w:hanging="360"/>
       </w:pPr>
       <w:r>
         <w:rPr>
           <w:rtl w:val="0"/>
         </w:rPr>
-        <w:t xml:space="preserve">Only select the order which status is 2</w:t>
+        <w:t xml:space="preserve">Select the order which status is 2</w:t>
       </w:r>
     </w:p>
     <w:p>
@@ -172,7 +172,7 @@
           <w:ilvl w:val="3"/>
           <w:numId w:val="1"/>
         </w:numPr>
-        <w:spacing w:after="80" w:line="273.6" w:lineRule="auto"/>
+        <w:spacing w:after="120" w:line="271.2" w:lineRule="auto"/>
         <w:ind w:left="2880" w:hanging="360"/>
         <w:rPr>
           <w:u w:val="none"/>
@@ -191,7 +191,7 @@
           <w:ilvl w:val="2"/>
           <w:numId w:val="1"/>
         </w:numPr>
-        <w:spacing w:after="80" w:line="273.6" w:lineRule="auto"/>
+        <w:spacing w:after="120" w:line="271.2" w:lineRule="auto"/>
         <w:ind w:left="2160" w:hanging="360"/>
       </w:pPr>
       <w:r>
@@ -207,7 +207,7 @@
           <w:ilvl w:val="3"/>
           <w:numId w:val="1"/>
         </w:numPr>
-        <w:spacing w:after="80" w:line="273.6" w:lineRule="auto"/>
+        <w:spacing w:after="120" w:line="271.2" w:lineRule="auto"/>
         <w:ind w:left="2880" w:hanging="360"/>
         <w:rPr>
           <w:u w:val="none"/>
@@ -226,7 +226,7 @@
           <w:ilvl w:val="3"/>
           <w:numId w:val="1"/>
         </w:numPr>
-        <w:spacing w:after="80" w:line="273.6" w:lineRule="auto"/>
+        <w:spacing w:after="120" w:line="271.2" w:lineRule="auto"/>
         <w:ind w:left="2880" w:hanging="360"/>
         <w:rPr>
           <w:u w:val="none"/>
@@ -245,7 +245,7 @@
           <w:ilvl w:val="2"/>
           <w:numId w:val="1"/>
         </w:numPr>
-        <w:spacing w:after="80" w:line="273.6" w:lineRule="auto"/>
+        <w:spacing w:after="120" w:line="271.2" w:lineRule="auto"/>
         <w:ind w:left="2160" w:hanging="360"/>
         <w:rPr>
           <w:u w:val="none"/>
@@ -264,7 +264,7 @@
           <w:ilvl w:val="3"/>
           <w:numId w:val="1"/>
         </w:numPr>
-        <w:spacing w:after="80" w:line="273.6" w:lineRule="auto"/>
+        <w:spacing w:after="120" w:line="271.2" w:lineRule="auto"/>
         <w:ind w:left="2880" w:hanging="360"/>
         <w:rPr>
           <w:u w:val="none"/>
@@ -283,7 +283,7 @@
           <w:ilvl w:val="2"/>
           <w:numId w:val="1"/>
         </w:numPr>
-        <w:spacing w:after="80" w:line="273.6" w:lineRule="auto"/>
+        <w:spacing w:after="120" w:line="271.2" w:lineRule="auto"/>
         <w:ind w:left="2160" w:hanging="360"/>
         <w:rPr>
           <w:u w:val="none"/>
@@ -302,7 +302,7 @@
           <w:ilvl w:val="3"/>
           <w:numId w:val="1"/>
         </w:numPr>
-        <w:spacing w:after="80" w:line="273.6" w:lineRule="auto"/>
+        <w:spacing w:after="120" w:line="271.2" w:lineRule="auto"/>
         <w:ind w:left="2880" w:hanging="360"/>
         <w:rPr>
           <w:u w:val="none"/>
@@ -321,7 +321,7 @@
           <w:ilvl w:val="2"/>
           <w:numId w:val="1"/>
         </w:numPr>
-        <w:spacing w:after="80" w:line="273.6" w:lineRule="auto"/>
+        <w:spacing w:after="120" w:line="271.2" w:lineRule="auto"/>
         <w:ind w:left="2160" w:hanging="360"/>
         <w:rPr>
           <w:u w:val="none"/>
@@ -340,7 +340,7 @@
           <w:ilvl w:val="3"/>
           <w:numId w:val="1"/>
         </w:numPr>
-        <w:spacing w:after="80" w:line="273.6" w:lineRule="auto"/>
+        <w:spacing w:after="120" w:line="271.2" w:lineRule="auto"/>
         <w:ind w:left="2880" w:hanging="360"/>
         <w:rPr>
           <w:u w:val="none"/>
@@ -355,7 +355,165 @@
     </w:p>
     <w:p>
       <w:pPr>
-        <w:spacing w:after="80" w:line="273.6" w:lineRule="auto"/>
+        <w:numPr>
+          <w:ilvl w:val="2"/>
+          <w:numId w:val="1"/>
+        </w:numPr>
+        <w:spacing w:after="120" w:line="271.2" w:lineRule="auto"/>
+        <w:ind w:left="2160" w:hanging="360"/>
+        <w:rPr>
+          <w:u w:val="none"/>
+        </w:rPr>
+      </w:pPr>
+      <w:r>
+        <w:rPr>
+          <w:rtl w:val="0"/>
+        </w:rPr>
+        <w:t xml:space="preserve">Add “start_time_group” &amp; “End_time_group” according to order time</w:t>
+      </w:r>
+    </w:p>
+    <w:p>
+      <w:pPr>
+        <w:numPr>
+          <w:ilvl w:val="3"/>
+          <w:numId w:val="1"/>
+        </w:numPr>
+        <w:spacing w:after="120" w:line="271.2" w:lineRule="auto"/>
+        <w:ind w:left="2880" w:hanging="360"/>
+        <w:rPr>
+          <w:u w:val="none"/>
+        </w:rPr>
+      </w:pPr>
+      <w:r>
+        <w:rPr>
+          <w:rtl w:val="0"/>
+        </w:rPr>
+        <w:t xml:space="preserve">To determine the unit of predict section</w:t>
+      </w:r>
+    </w:p>
+    <w:p>
+      <w:pPr>
+        <w:numPr>
+          <w:ilvl w:val="3"/>
+          <w:numId w:val="1"/>
+        </w:numPr>
+        <w:spacing w:after="120" w:line="271.2" w:lineRule="auto"/>
+        <w:ind w:left="2880" w:hanging="360"/>
+        <w:rPr>
+          <w:u w:val="none"/>
+        </w:rPr>
+      </w:pPr>
+      <w:r>
+        <w:rPr>
+          <w:rtl w:val="0"/>
+        </w:rPr>
+        <w:t xml:space="preserve">1: 06:00 ~ 12:00</w:t>
+      </w:r>
+    </w:p>
+    <w:p>
+      <w:pPr>
+        <w:numPr>
+          <w:ilvl w:val="3"/>
+          <w:numId w:val="1"/>
+        </w:numPr>
+        <w:spacing w:after="120" w:line="271.2" w:lineRule="auto"/>
+        <w:ind w:left="2880" w:hanging="360"/>
+        <w:rPr>
+          <w:u w:val="none"/>
+        </w:rPr>
+      </w:pPr>
+      <w:r>
+        <w:rPr>
+          <w:rtl w:val="0"/>
+        </w:rPr>
+        <w:t xml:space="preserve">2: 12:00 ~ 14:00</w:t>
+      </w:r>
+    </w:p>
+    <w:p>
+      <w:pPr>
+        <w:numPr>
+          <w:ilvl w:val="3"/>
+          <w:numId w:val="1"/>
+        </w:numPr>
+        <w:spacing w:after="120" w:line="271.2" w:lineRule="auto"/>
+        <w:ind w:left="2880" w:hanging="360"/>
+        <w:rPr>
+          <w:u w:val="none"/>
+        </w:rPr>
+      </w:pPr>
+      <w:r>
+        <w:rPr>
+          <w:rtl w:val="0"/>
+        </w:rPr>
+        <w:t xml:space="preserve">3: 14:00 ~ 18:00</w:t>
+      </w:r>
+    </w:p>
+    <w:p>
+      <w:pPr>
+        <w:numPr>
+          <w:ilvl w:val="3"/>
+          <w:numId w:val="1"/>
+        </w:numPr>
+        <w:spacing w:after="120" w:line="271.2" w:lineRule="auto"/>
+        <w:ind w:left="2880" w:hanging="360"/>
+        <w:rPr>
+          <w:u w:val="none"/>
+        </w:rPr>
+      </w:pPr>
+      <w:r>
+        <w:rPr>
+          <w:rtl w:val="0"/>
+        </w:rPr>
+        <w:t xml:space="preserve">4: 18:00 ~ 24:00 , 00:00 ~ 06:00</w:t>
+      </w:r>
+    </w:p>
+    <w:p>
+      <w:pPr>
+        <w:numPr>
+          <w:ilvl w:val="2"/>
+          <w:numId w:val="1"/>
+        </w:numPr>
+        <w:spacing w:after="120" w:line="271.2" w:lineRule="auto"/>
+        <w:ind w:left="2160" w:hanging="360"/>
+        <w:rPr>
+          <w:b w:val="1"/>
+          <w:color w:val="ff0000"/>
+        </w:rPr>
+      </w:pPr>
+      <w:r>
+        <w:rPr>
+          <w:b w:val="1"/>
+          <w:color w:val="ff0000"/>
+          <w:rtl w:val="0"/>
+        </w:rPr>
+        <w:t xml:space="preserve">(To be completed) Delete the order of monthly membership(user_id in god_account_view.csv) from their created_at to delete_at </w:t>
+      </w:r>
+    </w:p>
+    <w:p>
+      <w:pPr>
+        <w:numPr>
+          <w:ilvl w:val="2"/>
+          <w:numId w:val="1"/>
+        </w:numPr>
+        <w:spacing w:after="120" w:line="271.2" w:lineRule="auto"/>
+        <w:ind w:left="2160" w:hanging="360"/>
+        <w:rPr>
+          <w:b w:val="1"/>
+          <w:color w:val="ff0000"/>
+        </w:rPr>
+      </w:pPr>
+      <w:r>
+        <w:rPr>
+          <w:b w:val="1"/>
+          <w:color w:val="ff0000"/>
+          <w:rtl w:val="0"/>
+        </w:rPr>
+        <w:t xml:space="preserve">(To be completed) Add mrt column to each space_id</w:t>
+      </w:r>
+    </w:p>
+    <w:p>
+      <w:pPr>
+        <w:spacing w:after="120" w:line="271.2" w:lineRule="auto"/>
         <w:ind w:left="0" w:firstLine="0"/>
         <w:rPr/>
       </w:pPr>
@@ -371,7 +529,7 @@
           <w:ilvl w:val="0"/>
           <w:numId w:val="1"/>
         </w:numPr>
-        <w:spacing w:after="80" w:line="273.6" w:lineRule="auto"/>
+        <w:spacing w:after="120" w:line="271.2" w:lineRule="auto"/>
         <w:ind w:left="720" w:hanging="360"/>
       </w:pPr>
       <w:r>
@@ -383,7 +541,7 @@
     </w:p>
     <w:p>
       <w:pPr>
-        <w:spacing w:after="80" w:line="273.6" w:lineRule="auto"/>
+        <w:spacing w:after="120" w:line="271.2" w:lineRule="auto"/>
         <w:ind w:left="0" w:firstLine="0"/>
         <w:rPr/>
       </w:pPr>
@@ -395,106 +553,106 @@
     </w:p>
     <w:p>
       <w:pPr>
-        <w:spacing w:after="80" w:line="273.6" w:lineRule="auto"/>
-        <w:rPr/>
-      </w:pPr>
-      <w:r>
-        <w:rPr>
-          <w:rtl w:val="0"/>
-        </w:rPr>
-      </w:r>
-    </w:p>
-    <w:p>
-      <w:pPr>
-        <w:spacing w:after="80" w:line="273.6" w:lineRule="auto"/>
-        <w:rPr/>
-      </w:pPr>
-      <w:r>
-        <w:rPr>
-          <w:rtl w:val="0"/>
-        </w:rPr>
-      </w:r>
-    </w:p>
-    <w:p>
-      <w:pPr>
-        <w:spacing w:after="80" w:line="273.6" w:lineRule="auto"/>
-        <w:rPr/>
-      </w:pPr>
-      <w:r>
-        <w:rPr>
-          <w:rtl w:val="0"/>
-        </w:rPr>
-      </w:r>
-    </w:p>
-    <w:p>
-      <w:pPr>
-        <w:spacing w:after="80" w:line="273.6" w:lineRule="auto"/>
-        <w:rPr/>
-      </w:pPr>
-      <w:r>
-        <w:rPr>
-          <w:rtl w:val="0"/>
-        </w:rPr>
-      </w:r>
-    </w:p>
-    <w:p>
-      <w:pPr>
-        <w:spacing w:after="80" w:line="273.6" w:lineRule="auto"/>
-        <w:rPr/>
-      </w:pPr>
-      <w:r>
-        <w:rPr>
-          <w:rtl w:val="0"/>
-        </w:rPr>
-      </w:r>
-    </w:p>
-    <w:p>
-      <w:pPr>
-        <w:spacing w:after="80" w:line="273.6" w:lineRule="auto"/>
-        <w:rPr/>
-      </w:pPr>
-      <w:r>
-        <w:rPr>
-          <w:rtl w:val="0"/>
-        </w:rPr>
-      </w:r>
-    </w:p>
-    <w:p>
-      <w:pPr>
-        <w:spacing w:after="80" w:line="273.6" w:lineRule="auto"/>
-        <w:rPr/>
-      </w:pPr>
-      <w:r>
-        <w:rPr>
-          <w:rtl w:val="0"/>
-        </w:rPr>
-      </w:r>
-    </w:p>
-    <w:p>
-      <w:pPr>
-        <w:spacing w:after="80" w:line="273.6" w:lineRule="auto"/>
-        <w:rPr/>
-      </w:pPr>
-      <w:r>
-        <w:rPr>
-          <w:rtl w:val="0"/>
-        </w:rPr>
-      </w:r>
-    </w:p>
-    <w:p>
-      <w:pPr>
-        <w:spacing w:after="80" w:line="273.6" w:lineRule="auto"/>
-        <w:rPr/>
-      </w:pPr>
-      <w:r>
-        <w:rPr>
-          <w:rtl w:val="0"/>
-        </w:rPr>
-      </w:r>
-    </w:p>
-    <w:p>
-      <w:pPr>
-        <w:spacing w:after="80" w:line="273.6" w:lineRule="auto"/>
+        <w:spacing w:after="120" w:line="271.2" w:lineRule="auto"/>
+        <w:rPr/>
+      </w:pPr>
+      <w:r>
+        <w:rPr>
+          <w:rtl w:val="0"/>
+        </w:rPr>
+      </w:r>
+    </w:p>
+    <w:p>
+      <w:pPr>
+        <w:spacing w:after="120" w:line="271.2" w:lineRule="auto"/>
+        <w:rPr/>
+      </w:pPr>
+      <w:r>
+        <w:rPr>
+          <w:rtl w:val="0"/>
+        </w:rPr>
+      </w:r>
+    </w:p>
+    <w:p>
+      <w:pPr>
+        <w:spacing w:after="120" w:line="271.2" w:lineRule="auto"/>
+        <w:rPr/>
+      </w:pPr>
+      <w:r>
+        <w:rPr>
+          <w:rtl w:val="0"/>
+        </w:rPr>
+      </w:r>
+    </w:p>
+    <w:p>
+      <w:pPr>
+        <w:spacing w:after="120" w:line="271.2" w:lineRule="auto"/>
+        <w:rPr/>
+      </w:pPr>
+      <w:r>
+        <w:rPr>
+          <w:rtl w:val="0"/>
+        </w:rPr>
+      </w:r>
+    </w:p>
+    <w:p>
+      <w:pPr>
+        <w:spacing w:after="120" w:line="271.2" w:lineRule="auto"/>
+        <w:rPr/>
+      </w:pPr>
+      <w:r>
+        <w:rPr>
+          <w:rtl w:val="0"/>
+        </w:rPr>
+      </w:r>
+    </w:p>
+    <w:p>
+      <w:pPr>
+        <w:spacing w:after="120" w:line="271.2" w:lineRule="auto"/>
+        <w:rPr/>
+      </w:pPr>
+      <w:r>
+        <w:rPr>
+          <w:rtl w:val="0"/>
+        </w:rPr>
+      </w:r>
+    </w:p>
+    <w:p>
+      <w:pPr>
+        <w:spacing w:after="120" w:line="271.2" w:lineRule="auto"/>
+        <w:rPr/>
+      </w:pPr>
+      <w:r>
+        <w:rPr>
+          <w:rtl w:val="0"/>
+        </w:rPr>
+      </w:r>
+    </w:p>
+    <w:p>
+      <w:pPr>
+        <w:spacing w:after="120" w:line="271.2" w:lineRule="auto"/>
+        <w:rPr/>
+      </w:pPr>
+      <w:r>
+        <w:rPr>
+          <w:rtl w:val="0"/>
+        </w:rPr>
+      </w:r>
+    </w:p>
+    <w:p>
+      <w:pPr>
+        <w:spacing w:after="120" w:line="271.2" w:lineRule="auto"/>
+        <w:rPr/>
+      </w:pPr>
+      <w:r>
+        <w:rPr>
+          <w:rtl w:val="0"/>
+        </w:rPr>
+      </w:r>
+    </w:p>
+    <w:p>
+      <w:pPr>
+        <w:spacing w:after="120" w:line="271.2" w:lineRule="auto"/>
         <w:rPr/>
       </w:pPr>
       <w:r>

</xml_diff>

<commit_message>
20191215_Final order & a little data updates
</commit_message>
<xml_diff>
--- a/Working Log/Working Process Record.docx
+++ b/Working Log/Working Process Record.docx
@@ -198,7 +198,14 @@
         <w:rPr>
           <w:rtl w:val="0"/>
         </w:rPr>
-        <w:t xml:space="preserve">Select the order between 2017/02/08 to 2019/11/18</w:t>
+        <w:t xml:space="preserve">Select the order between </w:t>
+      </w:r>
+      <w:r>
+        <w:rPr>
+          <w:b w:val="1"/>
+          <w:rtl w:val="0"/>
+        </w:rPr>
+        <w:t xml:space="preserve">2017/02/08 to 2019/11/18</w:t>
       </w:r>
     </w:p>
     <w:p>
@@ -323,6 +330,38 @@
         </w:numPr>
         <w:spacing w:after="120" w:line="271.2" w:lineRule="auto"/>
         <w:ind w:left="2160" w:hanging="360"/>
+      </w:pPr>
+      <w:r>
+        <w:rPr>
+          <w:rtl w:val="0"/>
+        </w:rPr>
+        <w:t xml:space="preserve">Delete the order of monthly membership(user_id in god_account_view.csv) from their created_at to delete_at </w:t>
+      </w:r>
+    </w:p>
+    <w:p>
+      <w:pPr>
+        <w:numPr>
+          <w:ilvl w:val="3"/>
+          <w:numId w:val="1"/>
+        </w:numPr>
+        <w:spacing w:after="120" w:line="271.2" w:lineRule="auto"/>
+        <w:ind w:left="2880" w:hanging="360"/>
+      </w:pPr>
+      <w:r>
+        <w:rPr>
+          <w:rtl w:val="0"/>
+        </w:rPr>
+        <w:t xml:space="preserve">Requested from Pickone, to exclude the testing data.</w:t>
+      </w:r>
+    </w:p>
+    <w:p>
+      <w:pPr>
+        <w:numPr>
+          <w:ilvl w:val="2"/>
+          <w:numId w:val="1"/>
+        </w:numPr>
+        <w:spacing w:after="120" w:line="271.2" w:lineRule="auto"/>
+        <w:ind w:left="2160" w:hanging="360"/>
         <w:rPr>
           <w:u w:val="none"/>
         </w:rPr>
@@ -475,52 +514,29 @@
         </w:numPr>
         <w:spacing w:after="120" w:line="271.2" w:lineRule="auto"/>
         <w:ind w:left="2160" w:hanging="360"/>
-        <w:rPr>
-          <w:b w:val="1"/>
-          <w:color w:val="ff0000"/>
-        </w:rPr>
-      </w:pPr>
-      <w:r>
-        <w:rPr>
-          <w:b w:val="1"/>
-          <w:color w:val="ff0000"/>
-          <w:rtl w:val="0"/>
-        </w:rPr>
-        <w:t xml:space="preserve">(To be completed) Delete the order of monthly membership(user_id in god_account_view.csv) from their created_at to delete_at </w:t>
-      </w:r>
-    </w:p>
-    <w:p>
-      <w:pPr>
-        <w:numPr>
-          <w:ilvl w:val="2"/>
-          <w:numId w:val="1"/>
-        </w:numPr>
-        <w:spacing w:after="120" w:line="271.2" w:lineRule="auto"/>
-        <w:ind w:left="2160" w:hanging="360"/>
-        <w:rPr>
-          <w:b w:val="1"/>
-          <w:color w:val="ff0000"/>
-        </w:rPr>
-      </w:pPr>
-      <w:r>
-        <w:rPr>
-          <w:b w:val="1"/>
-          <w:color w:val="ff0000"/>
-          <w:rtl w:val="0"/>
-        </w:rPr>
-        <w:t xml:space="preserve">(To be completed) Add mrt column to each space_id</w:t>
-      </w:r>
-    </w:p>
-    <w:p>
-      <w:pPr>
-        <w:spacing w:after="120" w:line="271.2" w:lineRule="auto"/>
-        <w:ind w:left="0" w:firstLine="0"/>
+      </w:pPr>
+      <w:r>
+        <w:rPr>
+          <w:rtl w:val="0"/>
+        </w:rPr>
+        <w:t xml:space="preserve">Add mrt column to each space_id</w:t>
+      </w:r>
+    </w:p>
+    <w:p>
+      <w:pPr>
+        <w:numPr>
+          <w:ilvl w:val="2"/>
+          <w:numId w:val="1"/>
+        </w:numPr>
+        <w:spacing w:after="120" w:line="271.2" w:lineRule="auto"/>
+        <w:ind w:left="2160" w:hanging="360"/>
         <w:rPr/>
       </w:pPr>
       <w:r>
         <w:rPr>
           <w:rtl w:val="0"/>
         </w:rPr>
+        <w:t xml:space="preserve">Add space_devices information ( 0 ~ 19 )</w:t>
       </w:r>
     </w:p>
     <w:p>
@@ -536,7 +552,254 @@
         <w:rPr>
           <w:rtl w:val="0"/>
         </w:rPr>
-        <w:t xml:space="preserve">Predict Model using variable:</w:t>
+        <w:t xml:space="preserve">Predict Model Variable:</w:t>
+      </w:r>
+    </w:p>
+    <w:p>
+      <w:pPr>
+        <w:numPr>
+          <w:ilvl w:val="1"/>
+          <w:numId w:val="1"/>
+        </w:numPr>
+        <w:spacing w:after="120" w:line="271.2" w:lineRule="auto"/>
+        <w:ind w:left="1440" w:hanging="360"/>
+        <w:rPr>
+          <w:u w:val="none"/>
+        </w:rPr>
+      </w:pPr>
+      <w:r>
+        <w:rPr>
+          <w:rtl w:val="0"/>
+        </w:rPr>
+        <w:t xml:space="preserve">Independent variable</w:t>
+      </w:r>
+    </w:p>
+    <w:p>
+      <w:pPr>
+        <w:numPr>
+          <w:ilvl w:val="2"/>
+          <w:numId w:val="1"/>
+        </w:numPr>
+        <w:spacing w:after="120" w:line="271.2" w:lineRule="auto"/>
+        <w:ind w:left="2160" w:hanging="360"/>
+        <w:rPr>
+          <w:u w:val="none"/>
+        </w:rPr>
+      </w:pPr>
+      <w:r>
+        <w:rPr>
+          <w:rtl w:val="0"/>
+        </w:rPr>
+        <w:t xml:space="preserve">status</w:t>
+      </w:r>
+    </w:p>
+    <w:p>
+      <w:pPr>
+        <w:numPr>
+          <w:ilvl w:val="1"/>
+          <w:numId w:val="1"/>
+        </w:numPr>
+        <w:spacing w:after="120" w:line="271.2" w:lineRule="auto"/>
+        <w:ind w:left="1440" w:hanging="360"/>
+        <w:rPr>
+          <w:u w:val="none"/>
+        </w:rPr>
+      </w:pPr>
+      <w:r>
+        <w:rPr>
+          <w:rtl w:val="0"/>
+        </w:rPr>
+        <w:t xml:space="preserve">Dependent variable</w:t>
+      </w:r>
+    </w:p>
+    <w:p>
+      <w:pPr>
+        <w:numPr>
+          <w:ilvl w:val="2"/>
+          <w:numId w:val="1"/>
+        </w:numPr>
+        <w:spacing w:after="120" w:line="271.2" w:lineRule="auto"/>
+        <w:ind w:left="2160" w:hanging="360"/>
+        <w:rPr>
+          <w:u w:val="none"/>
+        </w:rPr>
+      </w:pPr>
+      <w:r>
+        <w:rPr>
+          <w:rtl w:val="0"/>
+        </w:rPr>
+        <w:t xml:space="preserve">locate_id ( 1 ~ 32 )</w:t>
+      </w:r>
+    </w:p>
+    <w:p>
+      <w:pPr>
+        <w:numPr>
+          <w:ilvl w:val="2"/>
+          <w:numId w:val="1"/>
+        </w:numPr>
+        <w:spacing w:after="120" w:line="271.2" w:lineRule="auto"/>
+        <w:ind w:left="2160" w:hanging="360"/>
+        <w:rPr>
+          <w:u w:val="none"/>
+        </w:rPr>
+      </w:pPr>
+      <w:r>
+        <w:rPr>
+          <w:rtl w:val="0"/>
+        </w:rPr>
+        <w:t xml:space="preserve">size</w:t>
+      </w:r>
+    </w:p>
+    <w:p>
+      <w:pPr>
+        <w:numPr>
+          <w:ilvl w:val="2"/>
+          <w:numId w:val="1"/>
+        </w:numPr>
+        <w:spacing w:after="120" w:line="271.2" w:lineRule="auto"/>
+        <w:ind w:left="2160" w:hanging="360"/>
+        <w:rPr>
+          <w:u w:val="none"/>
+        </w:rPr>
+      </w:pPr>
+      <w:r>
+        <w:rPr>
+          <w:rtl w:val="0"/>
+        </w:rPr>
+        <w:t xml:space="preserve">price</w:t>
+      </w:r>
+    </w:p>
+    <w:p>
+      <w:pPr>
+        <w:numPr>
+          <w:ilvl w:val="2"/>
+          <w:numId w:val="1"/>
+        </w:numPr>
+        <w:spacing w:after="120" w:line="271.2" w:lineRule="auto"/>
+        <w:ind w:left="2160" w:hanging="360"/>
+        <w:rPr>
+          <w:u w:val="none"/>
+        </w:rPr>
+      </w:pPr>
+      <w:r>
+        <w:rPr>
+          <w:rtl w:val="0"/>
+        </w:rPr>
+        <w:t xml:space="preserve">price_per_size</w:t>
+      </w:r>
+    </w:p>
+    <w:p>
+      <w:pPr>
+        <w:numPr>
+          <w:ilvl w:val="2"/>
+          <w:numId w:val="1"/>
+        </w:numPr>
+        <w:spacing w:after="120" w:line="271.2" w:lineRule="auto"/>
+        <w:ind w:left="2160" w:hanging="360"/>
+        <w:rPr>
+          <w:u w:val="none"/>
+        </w:rPr>
+      </w:pPr>
+      <w:r>
+        <w:rPr>
+          <w:rtl w:val="0"/>
+        </w:rPr>
+        <w:t xml:space="preserve">start_time_group ( 1 ~ 4 )</w:t>
+      </w:r>
+    </w:p>
+    <w:p>
+      <w:pPr>
+        <w:numPr>
+          <w:ilvl w:val="2"/>
+          <w:numId w:val="1"/>
+        </w:numPr>
+        <w:spacing w:after="120" w:line="271.2" w:lineRule="auto"/>
+        <w:ind w:left="2160" w:hanging="360"/>
+        <w:rPr>
+          <w:u w:val="none"/>
+        </w:rPr>
+      </w:pPr>
+      <w:r>
+        <w:rPr>
+          <w:rtl w:val="0"/>
+        </w:rPr>
+        <w:t xml:space="preserve">End_time_group ( 1 ~ 4 )</w:t>
+      </w:r>
+    </w:p>
+    <w:p>
+      <w:pPr>
+        <w:numPr>
+          <w:ilvl w:val="2"/>
+          <w:numId w:val="1"/>
+        </w:numPr>
+        <w:spacing w:after="120" w:line="271.2" w:lineRule="auto"/>
+        <w:ind w:left="2160" w:hanging="360"/>
+        <w:rPr>
+          <w:u w:val="none"/>
+        </w:rPr>
+      </w:pPr>
+      <w:r>
+        <w:rPr>
+          <w:rtl w:val="0"/>
+        </w:rPr>
+        <w:t xml:space="preserve">mrt</w:t>
+      </w:r>
+    </w:p>
+    <w:p>
+      <w:pPr>
+        <w:numPr>
+          <w:ilvl w:val="2"/>
+          <w:numId w:val="1"/>
+        </w:numPr>
+        <w:spacing w:after="120" w:line="271.2" w:lineRule="auto"/>
+        <w:ind w:left="2160" w:hanging="360"/>
+        <w:rPr>
+          <w:u w:val="none"/>
+        </w:rPr>
+      </w:pPr>
+      <w:r>
+        <w:rPr>
+          <w:rtl w:val="0"/>
+        </w:rPr>
+        <w:t xml:space="preserve">weekday ( 1 ~ 7 )</w:t>
+      </w:r>
+    </w:p>
+    <w:p>
+      <w:pPr>
+        <w:numPr>
+          <w:ilvl w:val="2"/>
+          <w:numId w:val="1"/>
+        </w:numPr>
+        <w:spacing w:after="120" w:line="271.2" w:lineRule="auto"/>
+        <w:ind w:left="2160" w:hanging="360"/>
+        <w:rPr>
+          <w:u w:val="none"/>
+        </w:rPr>
+      </w:pPr>
+      <w:r>
+        <w:rPr>
+          <w:rtl w:val="0"/>
+        </w:rPr>
+        <w:t xml:space="preserve">Is_holiday ( 0, 1 )</w:t>
+      </w:r>
+    </w:p>
+    <w:p>
+      <w:pPr>
+        <w:numPr>
+          <w:ilvl w:val="2"/>
+          <w:numId w:val="1"/>
+        </w:numPr>
+        <w:spacing w:after="120" w:line="271.2" w:lineRule="auto"/>
+        <w:ind w:left="2160" w:hanging="360"/>
+        <w:rPr>
+          <w:u w:val="none"/>
+        </w:rPr>
+      </w:pPr>
+      <w:r>
+        <w:rPr>
+          <w:rtl w:val="0"/>
+        </w:rPr>
+        <w:t xml:space="preserve">device_id ( 0 ~ 19 )</w:t>
       </w:r>
     </w:p>
     <w:p>

</xml_diff>